<commit_message>
Problem 1: Write-up complete
</commit_message>
<xml_diff>
--- a/Report.docx
+++ b/Report.docx
@@ -292,7 +292,15 @@
         <w:t xml:space="preserve">This makes it easy for scientists to quickly see the approximate height of any area of the moon from an elevated angle. </w:t>
       </w:r>
       <w:r>
-        <w:t xml:space="preserve">As can be seen in the screenshot above, a scientist can drag a box of any size over the map in order to zoom into a particular region of the moon. The selected area is then indicated using a red box on the area of interest. </w:t>
+        <w:t xml:space="preserve">As can be seen in the screenshot above, a scientist can drag a box of any size over the map </w:t>
+      </w:r>
+      <w:proofErr w:type="gramStart"/>
+      <w:r>
+        <w:t>in order to</w:t>
+      </w:r>
+      <w:proofErr w:type="gramEnd"/>
+      <w:r>
+        <w:t xml:space="preserve"> zoom into a particular region of the moon. The selected area is then indicated using a red box on the area of interest. </w:t>
       </w:r>
     </w:p>
     <w:p>
@@ -366,7 +374,15 @@
         </w:drawing>
       </w:r>
       <w:r>
-        <w:t>Once an area has been selected by the scientist to zoom into, 2 maps are rendered underneath. On the left hand side, is a 3D perspective view of the</w:t>
+        <w:t xml:space="preserve">Once an area has been selected by the scientist to zoom into, 2 maps are rendered underneath. On the </w:t>
+      </w:r>
+      <w:proofErr w:type="gramStart"/>
+      <w:r>
+        <w:t>left hand</w:t>
+      </w:r>
+      <w:proofErr w:type="gramEnd"/>
+      <w:r>
+        <w:t xml:space="preserve"> side, is a 3D perspective view of the</w:t>
       </w:r>
       <w:r>
         <w:t xml:space="preserve"> selected area of the</w:t>
@@ -378,13 +394,29 @@
         <w:t xml:space="preserve">. This allows scientists to see a 3D representation of the area they would like to investigate further. Then, on the right of this is a flat view of the selected moon surface area. </w:t>
       </w:r>
       <w:r>
-        <w:t>This map shows contours of the selected moon surface, allowing the scientists to analyse the isolines of their selected area of interest</w:t>
+        <w:t xml:space="preserve">This map shows contours of the selected moon surface, allowing the scientists to </w:t>
+      </w:r>
+      <w:proofErr w:type="spellStart"/>
+      <w:r>
+        <w:t>analyse</w:t>
+      </w:r>
+      <w:proofErr w:type="spellEnd"/>
+      <w:r>
+        <w:t xml:space="preserve"> the isolines of their selected area of interest</w:t>
       </w:r>
       <w:r>
         <w:t>.</w:t>
       </w:r>
       <w:r>
-        <w:t xml:space="preserve"> The 3D perspective displacement map and the contour images are displayed alongside each other so that a scientist can easily compare the 2 in order to better determine if a given location is suitable as a landing site for Artemis 3.</w:t>
+        <w:t xml:space="preserve"> The 3D perspective displacement map and the contour images are displayed alongside each other so that a scientist can easily compare the 2 </w:t>
+      </w:r>
+      <w:proofErr w:type="gramStart"/>
+      <w:r>
+        <w:t>in order to</w:t>
+      </w:r>
+      <w:proofErr w:type="gramEnd"/>
+      <w:r>
+        <w:t xml:space="preserve"> better determine if a given location is suitable as a landing site for Artemis 3.</w:t>
       </w:r>
     </w:p>
     <w:p>
@@ -416,7 +448,15 @@
         <w:jc w:val="both"/>
       </w:pPr>
       <w:r>
-        <w:t xml:space="preserve">The screenshot above shows that a scientist has clicked on the point indicated by the red dot, at longitude 105.167 and latitude 22.5, where the height of the moon surface is 0.235 metres. </w:t>
+        <w:t xml:space="preserve">The screenshot above shows that a scientist has clicked on the point indicated by the red dot, at longitude 105.167 and latitude 22.5, where the height of the moon surface is 0.235 </w:t>
+      </w:r>
+      <w:proofErr w:type="spellStart"/>
+      <w:r>
+        <w:t>metres</w:t>
+      </w:r>
+      <w:proofErr w:type="spellEnd"/>
+      <w:r>
+        <w:t xml:space="preserve">. </w:t>
       </w:r>
     </w:p>
     <w:p>
@@ -431,7 +471,23 @@
         <w:jc w:val="both"/>
       </w:pPr>
       <w:r>
-        <w:t>Scientists may find that different colourmaps allow them to more easily discriminate between height variations on the moons surface. As such, in the top right of the GUI, there is a dropdown menu that allows a scientist to select one of 6 different colormaps, shown in the screenshot below:</w:t>
+        <w:t xml:space="preserve">Scientists may find that different colourmaps allow them to </w:t>
+      </w:r>
+      <w:proofErr w:type="gramStart"/>
+      <w:r>
+        <w:t>more easily discriminate between height variations</w:t>
+      </w:r>
+      <w:proofErr w:type="gramEnd"/>
+      <w:r>
+        <w:t xml:space="preserve"> on the </w:t>
+      </w:r>
+      <w:proofErr w:type="spellStart"/>
+      <w:r>
+        <w:t>moons</w:t>
+      </w:r>
+      <w:proofErr w:type="spellEnd"/>
+      <w:r>
+        <w:t xml:space="preserve"> surface. As such, in the top right of the GUI, there is a dropdown menu that allows a scientist to select one of 6 different colormaps, shown in the screenshot below:</w:t>
       </w:r>
     </w:p>
     <w:p>
@@ -498,7 +554,15 @@
         <w:t xml:space="preserve">A scientist may also be color blind, and so by providing this functionality, the GUI is capable of being used by someone who may suffer with this disability. </w:t>
       </w:r>
       <w:r>
-        <w:t>The magma colormap is specifically designed so that is can be used by the visually impaired, and as such if someone does have a condition, they can select this colormap, for example.</w:t>
+        <w:t xml:space="preserve">The magma colormap is specifically designed so that </w:t>
+      </w:r>
+      <w:proofErr w:type="gramStart"/>
+      <w:r>
+        <w:t>is can be</w:t>
+      </w:r>
+      <w:proofErr w:type="gramEnd"/>
+      <w:r>
+        <w:t xml:space="preserve"> used by the visually impaired, and as such if someone does have a condition, they can select this colormap, for example.</w:t>
       </w:r>
     </w:p>
     <w:p>
@@ -533,58 +597,10 @@
       </w:pPr>
       <w:r>
         <w:lastRenderedPageBreak/>
-        <w:t>At the bottom of the GUI, there are 2 input boxes. The first allows the scientist to change the perspective of the 3D perspective displacement map. Before the scientist changes the settings that can be inputted into either of these input fields, the current settings are outlined in the text above the 2 zoomed in maps, as shown in the screenshot below:</w:t>
-      </w:r>
-    </w:p>
-    <w:p>
-      <w:pPr>
-        <w:jc w:val="both"/>
-      </w:pPr>
-      <w:r>
-        <w:rPr>
-          <w:noProof/>
-        </w:rPr>
-        <w:drawing>
-          <wp:inline distT="0" distB="0" distL="0" distR="0" wp14:anchorId="7CBFA162" wp14:editId="65B17BED">
-            <wp:extent cx="3089910" cy="159385"/>
-            <wp:effectExtent l="0" t="0" r="0" b="5715"/>
-            <wp:docPr id="10" name="Picture 10"/>
-            <wp:cNvGraphicFramePr>
-              <a:graphicFrameLocks xmlns:a="http://purl.oclc.org/ooxml/drawingml/main" noChangeAspect="1"/>
-            </wp:cNvGraphicFramePr>
-            <a:graphic xmlns:a="http://purl.oclc.org/ooxml/drawingml/main">
-              <a:graphicData uri="http://purl.oclc.org/ooxml/drawingml/picture">
-                <pic:pic xmlns:pic="http://purl.oclc.org/ooxml/drawingml/picture">
-                  <pic:nvPicPr>
-                    <pic:cNvPr id="10" name="Picture 10"/>
-                    <pic:cNvPicPr/>
-                  </pic:nvPicPr>
-                  <pic:blipFill>
-                    <a:blip r:embed="rId13" cstate="print">
-                      <a:extLst>
-                        <a:ext uri="{28A0092B-C50C-407E-A947-70E740481C1C}">
-                          <a14:useLocalDpi xmlns:a14="http://schemas.microsoft.com/office/drawing/2010/main" val="0"/>
-                        </a:ext>
-                      </a:extLst>
-                    </a:blip>
-                    <a:stretch>
-                      <a:fillRect/>
-                    </a:stretch>
-                  </pic:blipFill>
-                  <pic:spPr>
-                    <a:xfrm>
-                      <a:off x="0" y="0"/>
-                      <a:ext cx="3089910" cy="159385"/>
-                    </a:xfrm>
-                    <a:prstGeom prst="rect">
-                      <a:avLst/>
-                    </a:prstGeom>
-                  </pic:spPr>
-                </pic:pic>
-              </a:graphicData>
-            </a:graphic>
-          </wp:inline>
-        </w:drawing>
+        <w:t>At the bottom of the GUI, there are 2 input boxes. The first allows the scientist to change the perspective of the 3D perspective displacement map. Before the scientist changes the settings that can be inputted into either of these input fields, the current settings are outlined in the text above the 2 zoomed in maps</w:t>
+      </w:r>
+      <w:r>
+        <w:t>.</w:t>
       </w:r>
     </w:p>
     <w:p>
@@ -603,7 +619,15 @@
         <w:t xml:space="preserve"> Secondly, the view azimuth is given. The view azimuth helps the scientist to change the orientation at which they are viewing their chosen zoomed in surface. Then, the elevation is displayed, which tells the scientist the height at which they are currently viewing their 3D surface. The diagram below shows a visual representation of view azimuth and elevation</w:t>
       </w:r>
       <w:r>
-        <w:t xml:space="preserve">, courtesy of Celestis Satellite Tracking [1]. </w:t>
+        <w:t xml:space="preserve">, courtesy of </w:t>
+      </w:r>
+      <w:proofErr w:type="spellStart"/>
+      <w:r>
+        <w:t>Celestis</w:t>
+      </w:r>
+      <w:proofErr w:type="spellEnd"/>
+      <w:r>
+        <w:t xml:space="preserve"> Satellite Tracking [1]. </w:t>
       </w:r>
     </w:p>
     <w:p>
@@ -646,7 +670,7 @@
                     </pic:cNvPicPr>
                   </pic:nvPicPr>
                   <pic:blipFill>
-                    <a:blip r:embed="rId14">
+                    <a:blip r:embed="rId13">
                       <a:extLst>
                         <a:ext uri="{28A0092B-C50C-407E-A947-70E740481C1C}">
                           <a14:useLocalDpi xmlns:a14="http://schemas.microsoft.com/office/drawing/2010/main" val="0"/>
@@ -692,7 +716,15 @@
         <w:jc w:val="both"/>
       </w:pPr>
       <w:r>
-        <w:t xml:space="preserve">As stated on the first input field, a scientist can enter their chosen View Azimuth and Elevation, in the format specified in brackets. For example, if a scientist wanted to change their view of the 3D surface to a view azimuth of 120 and an elevation of 60, they would put the following in the input field: [120, 60] and press the button: Change Perspective. For example on the following region, the map would change from the figure on the </w:t>
+        <w:t xml:space="preserve">As stated on the first input field, a scientist can enter their chosen View Azimuth and Elevation, in the format specified in brackets. For example, if a scientist wanted to change their view of the 3D surface to a view azimuth of 120 and an elevation of 60, they would put the following in the input field: [120, 60] and press the button: Change Perspective. For </w:t>
+      </w:r>
+      <w:proofErr w:type="gramStart"/>
+      <w:r>
+        <w:t>example</w:t>
+      </w:r>
+      <w:proofErr w:type="gramEnd"/>
+      <w:r>
+        <w:t xml:space="preserve"> on the following region, the map would change from the figure on the </w:t>
       </w:r>
       <w:r>
         <w:t>top</w:t>
@@ -736,7 +768,7 @@
                     <pic:cNvPicPr/>
                   </pic:nvPicPr>
                   <pic:blipFill>
-                    <a:blip r:embed="rId15" cstate="print">
+                    <a:blip r:embed="rId14" cstate="print">
                       <a:extLst>
                         <a:ext uri="{28A0092B-C50C-407E-A947-70E740481C1C}">
                           <a14:useLocalDpi xmlns:a14="http://schemas.microsoft.com/office/drawing/2010/main" val="0"/>
@@ -815,7 +847,7 @@
                     <pic:cNvPicPr/>
                   </pic:nvPicPr>
                   <pic:blipFill>
-                    <a:blip r:embed="rId16" cstate="print">
+                    <a:blip r:embed="rId15" cstate="print">
                       <a:extLst>
                         <a:ext uri="{28A0092B-C50C-407E-A947-70E740481C1C}">
                           <a14:useLocalDpi xmlns:a14="http://schemas.microsoft.com/office/drawing/2010/main" val="0"/>
@@ -873,13 +905,93 @@
         <w:jc w:val="both"/>
       </w:pPr>
       <w:r>
-        <w:t>The second input allows the scientist to change the height at which the isocontours are displayed on the flat version of the zoomed in area of the moon’s surface.</w:t>
-      </w:r>
-      <w:r>
-        <w:t xml:space="preserve"> By default, due to the moon’s surface being fairly flat and the range of height values not being very large (approximately between -10 metres and 10 metres of elevation), the default height at which isocontours are displayed is every 1 metre of elevation. </w:t>
-      </w:r>
-      <w:r>
-        <w:t>A scientist can specify any height in order to change this default value. For example, if a scientist wanted to change the height between isocontours to 2 metres, instead of 1, if they thought there were too many isocontours being displayed on the image, making it hard to read, then the below top image would change to the second:</w:t>
+        <w:t xml:space="preserve">The second input allows the scientist to change the height at which the </w:t>
+      </w:r>
+      <w:proofErr w:type="spellStart"/>
+      <w:r>
+        <w:t>isocontours</w:t>
+      </w:r>
+      <w:proofErr w:type="spellEnd"/>
+      <w:r>
+        <w:t xml:space="preserve"> are displayed on the flat version of the zoomed in area of the moon’s surface.</w:t>
+      </w:r>
+      <w:r>
+        <w:t xml:space="preserve"> By default, due to the moon’s surface being </w:t>
+      </w:r>
+      <w:proofErr w:type="gramStart"/>
+      <w:r>
+        <w:t>fairly flat</w:t>
+      </w:r>
+      <w:proofErr w:type="gramEnd"/>
+      <w:r>
+        <w:t xml:space="preserve"> and the range of height values not being very large (approximately between -10 </w:t>
+      </w:r>
+      <w:proofErr w:type="spellStart"/>
+      <w:r>
+        <w:t>metres</w:t>
+      </w:r>
+      <w:proofErr w:type="spellEnd"/>
+      <w:r>
+        <w:t xml:space="preserve"> and 10 </w:t>
+      </w:r>
+      <w:proofErr w:type="spellStart"/>
+      <w:r>
+        <w:t>metres</w:t>
+      </w:r>
+      <w:proofErr w:type="spellEnd"/>
+      <w:r>
+        <w:t xml:space="preserve"> of elevation), the default height at which </w:t>
+      </w:r>
+      <w:proofErr w:type="spellStart"/>
+      <w:r>
+        <w:t>isocontours</w:t>
+      </w:r>
+      <w:proofErr w:type="spellEnd"/>
+      <w:r>
+        <w:t xml:space="preserve"> are displayed is every 1 </w:t>
+      </w:r>
+      <w:proofErr w:type="spellStart"/>
+      <w:r>
+        <w:t>metre</w:t>
+      </w:r>
+      <w:proofErr w:type="spellEnd"/>
+      <w:r>
+        <w:t xml:space="preserve"> of elevation. </w:t>
+      </w:r>
+      <w:r>
+        <w:t xml:space="preserve">A scientist can specify any height </w:t>
+      </w:r>
+      <w:proofErr w:type="gramStart"/>
+      <w:r>
+        <w:t>in order to</w:t>
+      </w:r>
+      <w:proofErr w:type="gramEnd"/>
+      <w:r>
+        <w:t xml:space="preserve"> change this default value. For example, if a scientist wanted to change the height between </w:t>
+      </w:r>
+      <w:proofErr w:type="spellStart"/>
+      <w:r>
+        <w:t>isocontours</w:t>
+      </w:r>
+      <w:proofErr w:type="spellEnd"/>
+      <w:r>
+        <w:t xml:space="preserve"> to 2 </w:t>
+      </w:r>
+      <w:proofErr w:type="spellStart"/>
+      <w:r>
+        <w:t>metres</w:t>
+      </w:r>
+      <w:proofErr w:type="spellEnd"/>
+      <w:r>
+        <w:t xml:space="preserve">, instead of 1, if they thought there were too many </w:t>
+      </w:r>
+      <w:proofErr w:type="spellStart"/>
+      <w:r>
+        <w:t>isocontours</w:t>
+      </w:r>
+      <w:proofErr w:type="spellEnd"/>
+      <w:r>
+        <w:t xml:space="preserve"> being displayed on the image, making it hard to read, then the below top image would change to the second:</w:t>
       </w:r>
     </w:p>
     <w:p>
@@ -916,7 +1028,7 @@
                     <pic:cNvPicPr/>
                   </pic:nvPicPr>
                   <pic:blipFill>
-                    <a:blip r:embed="rId17" cstate="print">
+                    <a:blip r:embed="rId16" cstate="print">
                       <a:extLst>
                         <a:ext uri="{28A0092B-C50C-407E-A947-70E740481C1C}">
                           <a14:useLocalDpi xmlns:a14="http://schemas.microsoft.com/office/drawing/2010/main" val="0"/>
@@ -947,9 +1059,21 @@
       <w:pPr>
         <w:jc w:val="both"/>
       </w:pPr>
-      <w:r>
-        <w:t>Isocontours generated every 1 metre</w:t>
-      </w:r>
+      <w:proofErr w:type="spellStart"/>
+      <w:r>
+        <w:t>Isocontours</w:t>
+      </w:r>
+      <w:proofErr w:type="spellEnd"/>
+      <w:r>
+        <w:t xml:space="preserve"> generated every 1 </w:t>
+      </w:r>
+      <w:proofErr w:type="spellStart"/>
+      <w:proofErr w:type="gramStart"/>
+      <w:r>
+        <w:t>metre</w:t>
+      </w:r>
+      <w:proofErr w:type="spellEnd"/>
+      <w:proofErr w:type="gramEnd"/>
     </w:p>
     <w:p>
       <w:pPr>
@@ -985,7 +1109,7 @@
                     <pic:cNvPicPr/>
                   </pic:nvPicPr>
                   <pic:blipFill>
-                    <a:blip r:embed="rId18" cstate="print">
+                    <a:blip r:embed="rId17" cstate="print">
                       <a:extLst>
                         <a:ext uri="{28A0092B-C50C-407E-A947-70E740481C1C}">
                           <a14:useLocalDpi xmlns:a14="http://schemas.microsoft.com/office/drawing/2010/main" val="0"/>
@@ -1021,9 +1145,21 @@
       <w:pPr>
         <w:jc w:val="both"/>
       </w:pPr>
-      <w:r>
-        <w:t>Isocontours generated every 2 metres</w:t>
-      </w:r>
+      <w:proofErr w:type="spellStart"/>
+      <w:r>
+        <w:t>Isocontours</w:t>
+      </w:r>
+      <w:proofErr w:type="spellEnd"/>
+      <w:r>
+        <w:t xml:space="preserve"> generated every 2 </w:t>
+      </w:r>
+      <w:proofErr w:type="spellStart"/>
+      <w:proofErr w:type="gramStart"/>
+      <w:r>
+        <w:t>metres</w:t>
+      </w:r>
+      <w:proofErr w:type="spellEnd"/>
+      <w:proofErr w:type="gramEnd"/>
     </w:p>
     <w:p>
       <w:pPr>
@@ -1066,6 +1202,73 @@
     <w:p>
       <w:pPr>
         <w:jc w:val="both"/>
+      </w:pPr>
+      <w:r>
+        <w:t>The whole moon surface image allows the scientist to get an overview of the whole surface of the moon so that they can identify specific areas to zoom in upon. It allows the scientist to understand the overall surface of the moon and make good first estimations of where the best landing areas could potentially be.</w:t>
+      </w:r>
+    </w:p>
+    <w:p>
+      <w:pPr>
+        <w:jc w:val="both"/>
+      </w:pPr>
+    </w:p>
+    <w:p>
+      <w:pPr>
+        <w:ind w:firstLine="36pt"/>
+        <w:jc w:val="both"/>
+      </w:pPr>
+      <w:r>
+        <w:t xml:space="preserve">The disadvantages of this are that because the whole moon surface is shown in a </w:t>
+      </w:r>
+      <w:proofErr w:type="gramStart"/>
+      <w:r>
+        <w:t>fairly small</w:t>
+      </w:r>
+      <w:proofErr w:type="gramEnd"/>
+      <w:r>
+        <w:t xml:space="preserve"> area of the screen, the scientist cannot easily see the change in heights in a more localized area. Additionally, the elevation </w:t>
+      </w:r>
+      <w:proofErr w:type="spellStart"/>
+      <w:r>
+        <w:t>colours</w:t>
+      </w:r>
+      <w:proofErr w:type="spellEnd"/>
+      <w:r>
+        <w:t xml:space="preserve"> are affected by the highest and lowest areas in the image. As the moon is </w:t>
+      </w:r>
+      <w:proofErr w:type="gramStart"/>
+      <w:r>
+        <w:t>on the whole</w:t>
+      </w:r>
+      <w:proofErr w:type="gramEnd"/>
+      <w:r>
+        <w:t xml:space="preserve"> a fairly flat surface, most of the moon appears to have the same </w:t>
+      </w:r>
+      <w:proofErr w:type="spellStart"/>
+      <w:r>
+        <w:t>colour</w:t>
+      </w:r>
+      <w:proofErr w:type="spellEnd"/>
+      <w:r>
+        <w:t xml:space="preserve">, and so differentiating the heights of the surface in a given area is more difficult. </w:t>
+      </w:r>
+    </w:p>
+    <w:p>
+      <w:pPr>
+        <w:jc w:val="both"/>
+      </w:pPr>
+    </w:p>
+    <w:p>
+      <w:pPr>
+        <w:jc w:val="both"/>
+        <w:rPr>
+          <w:u w:val="single"/>
+        </w:rPr>
+      </w:pPr>
+    </w:p>
+    <w:p>
+      <w:pPr>
+        <w:jc w:val="both"/>
         <w:rPr>
           <w:u w:val="single"/>
         </w:rPr>
@@ -1080,6 +1283,89 @@
     <w:p>
       <w:pPr>
         <w:jc w:val="both"/>
+      </w:pPr>
+      <w:r>
+        <w:t xml:space="preserve">The advantage of the 3D perspective displacement image is that it allows the scientist to see a more representative </w:t>
+      </w:r>
+      <w:proofErr w:type="spellStart"/>
+      <w:r>
+        <w:t>visualisation</w:t>
+      </w:r>
+      <w:proofErr w:type="spellEnd"/>
+      <w:r>
+        <w:t xml:space="preserve"> of the moon’s surface </w:t>
+      </w:r>
+      <w:proofErr w:type="gramStart"/>
+      <w:r>
+        <w:t>in a given</w:t>
+      </w:r>
+      <w:proofErr w:type="gramEnd"/>
+      <w:r>
+        <w:t xml:space="preserve"> region compared to the overall surface shown in the top of the GUI. This is because a flat displacement map may be hard for the scientist to visualize in their head. However, the 3D perspective displacement map shows the scientist a visualization of the moon that they would see if they were to be just above the moon’s surface looking at it through a camera or with their own eyes. </w:t>
+      </w:r>
+      <w:r>
+        <w:t xml:space="preserve">Additionally, as the 3D displacement image is a zoomed in area of the surface, it offsets the issues mentioned previously about the scientist finding it difficult to differentiate heights in more localized areas. </w:t>
+      </w:r>
+      <w:r>
+        <w:t xml:space="preserve">Additionally, a scientist’s role is often to present their findings to stakeholders, for example the scientist in charge of finding a suitable landing site may be asked to present his findings to the rest of the Artemis mission personnel. As such, being able to provide a 3D representation of a possible site may be easier to communicate to more non-technical audiences. </w:t>
+      </w:r>
+      <w:r>
+        <w:t xml:space="preserve">The 3D perspective map also allows for elevation gradients to be much more visible compared to a flat elevation map such as the one found at the top of the GUI. This is because the scientist can clearly see the difference between </w:t>
+      </w:r>
+      <w:r>
+        <w:t>neighboring</w:t>
+      </w:r>
+      <w:r>
+        <w:t xml:space="preserve"> points on the surface, as they can be viewed from an angle that is not directly overhead. </w:t>
+      </w:r>
+    </w:p>
+    <w:p>
+      <w:pPr>
+        <w:jc w:val="both"/>
+      </w:pPr>
+    </w:p>
+    <w:p>
+      <w:pPr>
+        <w:ind w:firstLine="36pt"/>
+        <w:jc w:val="both"/>
+      </w:pPr>
+      <w:r>
+        <w:t xml:space="preserve">3D displacement maps do however have their disadvantages. The first is perspective foreshortening, whereby objects that are further away appear to be smaller. However, in this case, this is less important as the scientist can configure their 3D model to be rotated or zoomed in or out. Additionally, a scientist can zoom into a subsection of any given area they are currently looking at to offset this effect. Another disadvantage of the 3D displacement map is that </w:t>
+      </w:r>
+      <w:r>
+        <w:t xml:space="preserve">occlusion can occur. If the scientist selects an area of the surface of the moon with a great range of heights, then depending on the angle at which they are looking at the surface the higher points on the surface may block the scientists view from being able to see the area behind. This could be a problem </w:t>
+      </w:r>
+      <w:proofErr w:type="gramStart"/>
+      <w:r>
+        <w:t>in particular in</w:t>
+      </w:r>
+      <w:proofErr w:type="gramEnd"/>
+      <w:r>
+        <w:t xml:space="preserve"> craters, whereby the edge of the crater is typically higher than the inside, and so the </w:t>
+      </w:r>
+      <w:r>
+        <w:t xml:space="preserve">scientist would have to try and select a potentially very small area from the image at the top of the GUI in order to zoom into the </w:t>
+      </w:r>
+      <w:proofErr w:type="spellStart"/>
+      <w:r>
+        <w:t>centre</w:t>
+      </w:r>
+      <w:proofErr w:type="spellEnd"/>
+      <w:r>
+        <w:t xml:space="preserve"> of the crater, which may be difficult to perform.</w:t>
+      </w:r>
+    </w:p>
+    <w:p>
+      <w:pPr>
+        <w:jc w:val="both"/>
+        <w:rPr>
+          <w:u w:val="single"/>
+        </w:rPr>
+      </w:pPr>
+    </w:p>
+    <w:p>
+      <w:pPr>
+        <w:jc w:val="both"/>
         <w:rPr>
           <w:u w:val="single"/>
         </w:rPr>
@@ -1093,9 +1379,129 @@
     </w:p>
     <w:p>
       <w:pPr>
+        <w:jc w:val="both"/>
+      </w:pPr>
+      <w:r>
+        <w:t xml:space="preserve">One advantage of the contour map is that it allows the scientist to see which areas of the surface they are investigating are </w:t>
+      </w:r>
+      <w:proofErr w:type="gramStart"/>
+      <w:r>
+        <w:t>exactly the same</w:t>
+      </w:r>
+      <w:proofErr w:type="gramEnd"/>
+      <w:r>
+        <w:t xml:space="preserve"> height. As the Artemis 3 mission also involves building a base on the surface of the moon, the landing site should ideally be in a location whereby a base can be built nearby. As such, the base may need to have a longer area of flat land, which would mean the contour diagram is more beneficial than the 3D displacement map, as the scientist can see the surface regions with </w:t>
+      </w:r>
+      <w:proofErr w:type="gramStart"/>
+      <w:r>
+        <w:t>exactly the same</w:t>
+      </w:r>
+      <w:proofErr w:type="gramEnd"/>
+      <w:r>
+        <w:t xml:space="preserve"> height, for example along a contour line</w:t>
+      </w:r>
+      <w:r>
+        <w:t>.</w:t>
+      </w:r>
+      <w:r>
+        <w:t xml:space="preserve"> </w:t>
+      </w:r>
+      <w:r>
+        <w:t>The 3D perspective diagram allows for scientists to see elevation gradients better than simply a flat elevation map. However, the contour lines are the best way of showing this. This is because contour lines that are close together clearly indicate a strong height gradient. This is a very important factor for selecting a landing site, and so contour maps can be very beneficial for this crucial factor.</w:t>
+      </w:r>
+      <w:r>
+        <w:t xml:space="preserve"> The contour map also has the added ability to be able to specify the height at which the contour lines are generated. As such, if a scientist wanted to view even very slight changes in elevation, such as 0.25 </w:t>
+      </w:r>
+      <w:proofErr w:type="spellStart"/>
+      <w:r>
+        <w:t>metres</w:t>
+      </w:r>
+      <w:proofErr w:type="spellEnd"/>
+      <w:r>
+        <w:t>, then this would be possible to visualize. On the other hand, the 3D perspective image does not allow for this customizability.</w:t>
+      </w:r>
+    </w:p>
+    <w:p>
+      <w:pPr>
+        <w:jc w:val="both"/>
+      </w:pPr>
+    </w:p>
+    <w:p>
+      <w:pPr>
+        <w:jc w:val="both"/>
+      </w:pPr>
+      <w:r>
+        <w:t xml:space="preserve">One of the main disadvantages of the contour map is for when a scientist selects a larger region to </w:t>
+      </w:r>
+      <w:proofErr w:type="spellStart"/>
+      <w:r>
+        <w:t>analyse</w:t>
+      </w:r>
+      <w:proofErr w:type="spellEnd"/>
+      <w:r>
+        <w:t>. This is because, when the area becomes sufficiently large, the contour line labels can become difficult to see</w:t>
+      </w:r>
+      <w:r>
+        <w:t>. Additionally, a larger area could mean that there are lots of contour lines visible in the image, and so the information can become cluttered. On the other hand, the scientist could divide this larger area into smaller areas and look at each one in turn, by selecting the smaller areas in the top figure in the GUI</w:t>
+      </w:r>
+      <w:r>
+        <w:t xml:space="preserve"> one at a time.</w:t>
+      </w:r>
+      <w:r>
+        <w:t xml:space="preserve"> Another challenge with the contour graph is that contouring ambiguity can occur. As higher-level information such as a topology of the moon’s surface is not available, the contouring is fulfilled at cell-level and as such contouring ambiguity cannot be solved.</w:t>
+      </w:r>
+      <w:r>
+        <w:t xml:space="preserve"> </w:t>
+      </w:r>
+      <w:r>
+        <w:t xml:space="preserve">Another disadvantage of the contour map compared to the 3D perspective map is that it is less useful for comparisons between two surface areas of the moon. This is because, for two different moon surface areas, their contour image may appear very similar or potentially even identical, but their heights may be greatly </w:t>
+      </w:r>
+      <w:proofErr w:type="gramStart"/>
+      <w:r>
+        <w:t>different</w:t>
+      </w:r>
+      <w:r>
+        <w:t>, if</w:t>
+      </w:r>
+      <w:proofErr w:type="gramEnd"/>
+      <w:r>
+        <w:t xml:space="preserve"> you did not look at the contour labels. As has been said previously, sometimes these labels can become hard to read and as such this problem emphasized. </w:t>
+      </w:r>
+      <w:r>
+        <w:t>Scientists may not want to have their landing site on top of a very high point or a very low point, as it may be difficult to build a lunar base nearby. As such, this is a potential drawback of the contour map compared to the 3D displacement map which, given a sufficiently large area, can easily determine if a given region is notably higher or lower than its surroundings.</w:t>
+      </w:r>
+    </w:p>
+    <w:p>
+      <w:pPr>
+        <w:jc w:val="both"/>
+      </w:pPr>
+    </w:p>
+    <w:p>
+      <w:pPr>
+        <w:jc w:val="both"/>
+      </w:pPr>
+    </w:p>
+    <w:p>
+      <w:pPr>
+        <w:jc w:val="both"/>
+      </w:pPr>
+    </w:p>
+    <w:p>
+      <w:pPr>
+        <w:jc w:val="both"/>
+      </w:pPr>
+    </w:p>
+    <w:p>
+      <w:pPr>
+        <w:jc w:val="both"/>
+      </w:pPr>
+    </w:p>
+    <w:p>
+      <w:pPr>
         <w:pStyle w:val="Heading1"/>
       </w:pPr>
       <w:r>
+        <w:lastRenderedPageBreak/>
         <w:t xml:space="preserve">Problem </w:t>
       </w:r>
       <w:r>
@@ -1134,7 +1540,7 @@
         <w:pStyle w:val="references"/>
         <w:ind w:start="17.70pt" w:hanging="17.70pt"/>
       </w:pPr>
-      <w:hyperlink r:id="rId19" w:history="1">
+      <w:hyperlink r:id="rId18" w:history="1">
         <w:r>
           <w:rPr>
             <w:rStyle w:val="Hyperlink"/>

</xml_diff>